<commit_message>
HTML of CSS complete
</commit_message>
<xml_diff>
--- a/lab3/preguntas_css.docx
+++ b/lab3/preguntas_css.docx
@@ -10,6 +10,42 @@
           <w:lang w:val="es-MX"/>
         </w:rPr>
       </w:pPr>
+    </w:p>
+    <w:p>
+      <w:pPr>
+        <w:jc w:val="center"/>
+        <w:rPr>
+          <w:b/>
+          <w:bCs/>
+          <w:lang w:val="es-MX"/>
+        </w:rPr>
+      </w:pPr>
+      <w:r>
+        <w:rPr>
+          <w:b/>
+          <w:bCs/>
+          <w:lang w:val="es-MX"/>
+        </w:rPr>
+        <w:t>Preguntas CSS</w:t>
+      </w:r>
+    </w:p>
+    <w:p>
+      <w:pPr>
+        <w:rPr>
+          <w:b/>
+          <w:bCs/>
+          <w:lang w:val="es-MX"/>
+        </w:rPr>
+      </w:pPr>
+    </w:p>
+    <w:p>
+      <w:pPr>
+        <w:rPr>
+          <w:b/>
+          <w:bCs/>
+          <w:lang w:val="es-MX"/>
+        </w:rPr>
+      </w:pPr>
       <w:r>
         <w:rPr>
           <w:b/>
@@ -43,12 +79,269 @@
           <w:lang w:val="es-MX"/>
         </w:rPr>
       </w:pPr>
-    </w:p>
-    <w:p>
-      <w:pPr>
-        <w:rPr>
-          <w:b/>
-          <w:bCs/>
+      <w:r>
+        <w:rPr>
+          <w:i/>
+          <w:iCs w:val="0"/>
+          <w:lang w:val="es-MX"/>
+        </w:rPr>
+        <w:t>!</w:t>
+      </w:r>
+      <w:proofErr w:type="spellStart"/>
+      <w:r>
+        <w:rPr>
+          <w:i/>
+          <w:iCs w:val="0"/>
+          <w:lang w:val="es-MX"/>
+        </w:rPr>
+        <w:t>important</w:t>
+      </w:r>
+      <w:proofErr w:type="spellEnd"/>
+      <w:r>
+        <w:rPr>
+          <w:lang w:val="es-MX"/>
+        </w:rPr>
+        <w:t xml:space="preserve"> es una palabra reservada de CSS que debe utilizarse con cuidado. Su función es que al aplicarla a </w:t>
+      </w:r>
+      <w:r>
+        <w:rPr>
+          <w:lang w:val="es-MX"/>
+        </w:rPr>
+        <w:t xml:space="preserve">algún </w:t>
+      </w:r>
+      <w:r>
+        <w:rPr>
+          <w:lang w:val="es-MX"/>
+        </w:rPr>
+        <w:t xml:space="preserve">comando de CSS, </w:t>
+      </w:r>
+      <w:r>
+        <w:rPr>
+          <w:lang w:val="es-MX"/>
+        </w:rPr>
+        <w:t xml:space="preserve">este comando </w:t>
+      </w:r>
+      <w:r>
+        <w:rPr>
+          <w:b/>
+          <w:bCs/>
+          <w:lang w:val="es-MX"/>
+        </w:rPr>
+        <w:t>no cambiará</w:t>
+      </w:r>
+      <w:r>
+        <w:rPr>
+          <w:lang w:val="es-MX"/>
+        </w:rPr>
+        <w:t xml:space="preserve"> aunque se escriba lo contrario, por ejemplo: </w:t>
+      </w:r>
+    </w:p>
+    <w:p>
+      <w:r>
+        <w:t>p {</w:t>
+      </w:r>
+    </w:p>
+    <w:p>
+      <w:r>
+        <w:t xml:space="preserve">    padding: 1em !important; </w:t>
+      </w:r>
+    </w:p>
+    <w:p>
+      <w:r>
+        <w:t>}</w:t>
+      </w:r>
+    </w:p>
+    <w:p/>
+    <w:p>
+      <w:r>
+        <w:t>.paragraph {</w:t>
+      </w:r>
+    </w:p>
+    <w:p>
+      <w:pPr>
+        <w:rPr>
+          <w:lang w:val="es-MX"/>
+        </w:rPr>
+      </w:pPr>
+      <w:r>
+        <w:t xml:space="preserve">    </w:t>
+      </w:r>
+      <w:proofErr w:type="spellStart"/>
+      <w:r>
+        <w:rPr>
+          <w:lang w:val="es-MX"/>
+        </w:rPr>
+        <w:t>padding</w:t>
+      </w:r>
+      <w:proofErr w:type="spellEnd"/>
+      <w:r>
+        <w:rPr>
+          <w:lang w:val="es-MX"/>
+        </w:rPr>
+        <w:t xml:space="preserve">: 4em; </w:t>
+      </w:r>
+    </w:p>
+    <w:p>
+      <w:pPr>
+        <w:rPr>
+          <w:lang w:val="es-MX"/>
+        </w:rPr>
+      </w:pPr>
+      <w:r>
+        <w:rPr>
+          <w:lang w:val="es-MX"/>
+        </w:rPr>
+        <w:t>}</w:t>
+      </w:r>
+    </w:p>
+    <w:p>
+      <w:pPr>
+        <w:rPr>
+          <w:lang w:val="es-MX"/>
+        </w:rPr>
+      </w:pPr>
+    </w:p>
+    <w:p>
+      <w:pPr>
+        <w:jc w:val="both"/>
+        <w:rPr>
+          <w:lang w:val="es-MX"/>
+        </w:rPr>
+      </w:pPr>
+      <w:r>
+        <w:rPr>
+          <w:lang w:val="es-MX"/>
+        </w:rPr>
+        <w:t xml:space="preserve">Al querer aplicar la clase </w:t>
+      </w:r>
+      <w:proofErr w:type="spellStart"/>
+      <w:r>
+        <w:rPr>
+          <w:i/>
+          <w:iCs w:val="0"/>
+          <w:lang w:val="es-MX"/>
+        </w:rPr>
+        <w:t>paragraph</w:t>
+      </w:r>
+      <w:proofErr w:type="spellEnd"/>
+      <w:r>
+        <w:rPr>
+          <w:lang w:val="es-MX"/>
+        </w:rPr>
+        <w:t xml:space="preserve"> a algún párrafo en HTML, el </w:t>
+      </w:r>
+      <w:proofErr w:type="spellStart"/>
+      <w:r>
+        <w:rPr>
+          <w:lang w:val="es-MX"/>
+        </w:rPr>
+        <w:t>padding</w:t>
+      </w:r>
+      <w:proofErr w:type="spellEnd"/>
+      <w:r>
+        <w:rPr>
+          <w:lang w:val="es-MX"/>
+        </w:rPr>
+        <w:t xml:space="preserve"> será de 1em, porque así fue declarado como </w:t>
+      </w:r>
+      <w:r>
+        <w:rPr>
+          <w:i/>
+          <w:iCs w:val="0"/>
+          <w:lang w:val="es-MX"/>
+        </w:rPr>
+        <w:t>¡</w:t>
+      </w:r>
+      <w:proofErr w:type="spellStart"/>
+      <w:r>
+        <w:rPr>
+          <w:i/>
+          <w:iCs w:val="0"/>
+          <w:lang w:val="es-MX"/>
+        </w:rPr>
+        <w:t>important</w:t>
+      </w:r>
+      <w:proofErr w:type="spellEnd"/>
+      <w:r>
+        <w:rPr>
+          <w:lang w:val="es-MX"/>
+        </w:rPr>
+        <w:t xml:space="preserve"> en el selector de párrafo previamente. </w:t>
+      </w:r>
+    </w:p>
+    <w:p>
+      <w:pPr>
+        <w:jc w:val="both"/>
+        <w:rPr>
+          <w:lang w:val="es-MX"/>
+        </w:rPr>
+      </w:pPr>
+    </w:p>
+    <w:p>
+      <w:pPr>
+        <w:jc w:val="both"/>
+        <w:rPr>
+          <w:lang w:val="es-MX"/>
+        </w:rPr>
+      </w:pPr>
+      <w:r>
+        <w:rPr>
+          <w:lang w:val="es-MX"/>
+        </w:rPr>
+        <w:t xml:space="preserve">Con la experiencia que tengo con HTML5, no considero necesario el uso de </w:t>
+      </w:r>
+      <w:r>
+        <w:rPr>
+          <w:i/>
+          <w:iCs w:val="0"/>
+          <w:lang w:val="es-MX"/>
+        </w:rPr>
+        <w:t>¡</w:t>
+      </w:r>
+      <w:proofErr w:type="spellStart"/>
+      <w:r>
+        <w:rPr>
+          <w:i/>
+          <w:iCs w:val="0"/>
+          <w:lang w:val="es-MX"/>
+        </w:rPr>
+        <w:t>important</w:t>
+      </w:r>
+      <w:proofErr w:type="spellEnd"/>
+      <w:r>
+        <w:rPr>
+          <w:lang w:val="es-MX"/>
+        </w:rPr>
+        <w:t xml:space="preserve">, pues al utilizar correctamente CSS podremos priorizar los comandos de manera correcta. Además, el utilizar esta palabra clave puede afectar el que alguien más quiera modificar tu código, pues deberá conocer muy bien las reglas impuestas por </w:t>
+      </w:r>
+      <w:r>
+        <w:rPr>
+          <w:i/>
+          <w:iCs w:val="0"/>
+          <w:lang w:val="es-MX"/>
+        </w:rPr>
+        <w:t>¡</w:t>
+      </w:r>
+      <w:proofErr w:type="spellStart"/>
+      <w:r>
+        <w:rPr>
+          <w:i/>
+          <w:iCs w:val="0"/>
+          <w:lang w:val="es-MX"/>
+        </w:rPr>
+        <w:t>important</w:t>
+      </w:r>
+      <w:proofErr w:type="spellEnd"/>
+      <w:r>
+        <w:rPr>
+          <w:lang w:val="es-MX"/>
+        </w:rPr>
+        <w:t>.</w:t>
+      </w:r>
+    </w:p>
+    <w:p>
+      <w:pPr>
+        <w:rPr>
           <w:lang w:val="es-MX"/>
         </w:rPr>
       </w:pPr>
@@ -73,6 +366,34 @@
     <w:p>
       <w:pPr>
         <w:rPr>
+          <w:lang w:val="es-MX"/>
+        </w:rPr>
+      </w:pPr>
+      <w:r>
+        <w:rPr>
+          <w:lang w:val="es-MX"/>
+        </w:rPr>
+        <w:t xml:space="preserve">Por el requisito de software no funcional de portabilidad: adaptabilidad. Las imágenes que se escojan para ser mostradas en una página web deben tener las medidas correctas para los distintos tamaños de pantallas que hay; por ejemplo: celulares, tabletas, laptops, monitores, etc. Si no se cuidan los aspectos de sus medidas para diferentes tamaños de pantallas tendremos problemas con la resolución y </w:t>
+      </w:r>
+      <w:r>
+        <w:rPr>
+          <w:lang w:val="es-MX"/>
+        </w:rPr>
+        <w:t xml:space="preserve">espacio mostrado de la imagen. </w:t>
+      </w:r>
+    </w:p>
+    <w:p>
+      <w:pPr>
+        <w:rPr>
+          <w:b/>
+          <w:bCs/>
+          <w:lang w:val="es-MX"/>
+        </w:rPr>
+      </w:pPr>
+    </w:p>
+    <w:p>
+      <w:pPr>
+        <w:rPr>
           <w:b/>
           <w:bCs/>
           <w:lang w:val="es-MX"/>
@@ -108,6 +429,130 @@
     <w:p>
       <w:pPr>
         <w:rPr>
+          <w:lang w:val="es-MX"/>
+        </w:rPr>
+      </w:pPr>
+      <w:r>
+        <w:rPr>
+          <w:lang w:val="es-MX"/>
+        </w:rPr>
+        <w:t xml:space="preserve">Porcentaje %: Es el porcentaje relativo de un objeto con su elemento contenedor. </w:t>
+      </w:r>
+    </w:p>
+    <w:p>
+      <w:pPr>
+        <w:rPr>
+          <w:lang w:val="es-MX"/>
+        </w:rPr>
+      </w:pPr>
+      <w:r>
+        <w:rPr>
+          <w:lang w:val="es-MX"/>
+        </w:rPr>
+        <w:t xml:space="preserve">Pixel </w:t>
+      </w:r>
+      <w:proofErr w:type="spellStart"/>
+      <w:r>
+        <w:rPr>
+          <w:lang w:val="es-MX"/>
+        </w:rPr>
+        <w:t>px</w:t>
+      </w:r>
+      <w:proofErr w:type="spellEnd"/>
+      <w:r>
+        <w:rPr>
+          <w:lang w:val="es-MX"/>
+        </w:rPr>
+        <w:t xml:space="preserve">: </w:t>
+      </w:r>
+      <w:r>
+        <w:rPr>
+          <w:lang w:val="es-MX"/>
+        </w:rPr>
+        <w:t>Es una medida relativa  y representa cuántos p</w:t>
+      </w:r>
+      <w:r>
+        <w:rPr>
+          <w:lang w:val="es-MX"/>
+        </w:rPr>
+        <w:t>untos visibles tiene una pantalla.</w:t>
+      </w:r>
+    </w:p>
+    <w:p>
+      <w:pPr>
+        <w:rPr>
+          <w:lang w:val="es-MX"/>
+        </w:rPr>
+      </w:pPr>
+      <w:r>
+        <w:rPr>
+          <w:lang w:val="es-MX"/>
+        </w:rPr>
+        <w:t xml:space="preserve">Punto pt: </w:t>
+      </w:r>
+      <w:r>
+        <w:rPr>
+          <w:lang w:val="es-MX"/>
+        </w:rPr>
+        <w:t xml:space="preserve">Es una medida </w:t>
+      </w:r>
+      <w:r>
+        <w:rPr>
+          <w:lang w:val="es-MX"/>
+        </w:rPr>
+        <w:t>absoluta</w:t>
+      </w:r>
+      <w:r>
+        <w:rPr>
+          <w:lang w:val="es-MX"/>
+        </w:rPr>
+        <w:t xml:space="preserve"> y 1 punto = 1/72 pulgadas; es decir, 0.35 mm aproximadamente. </w:t>
+      </w:r>
+      <w:r>
+        <w:rPr>
+          <w:lang w:val="es-MX"/>
+        </w:rPr>
+        <w:t xml:space="preserve"> </w:t>
+      </w:r>
+    </w:p>
+    <w:p>
+      <w:pPr>
+        <w:rPr>
+          <w:lang w:val="es-MX"/>
+        </w:rPr>
+      </w:pPr>
+      <w:r>
+        <w:rPr>
+          <w:lang w:val="es-MX"/>
+        </w:rPr>
+        <w:t xml:space="preserve">Las medidas absolutas son poco utilizadas en el desarrollo web porque no permiten la adaptabilidad de los elementos con pantallas de diferentes tamaños. En cambio, los pixeles y porcentajes sí permiten esa adaptabilidad o compatibilidad. </w:t>
+      </w:r>
+    </w:p>
+    <w:p>
+      <w:pPr>
+        <w:rPr>
+          <w:lang w:val="es-MX"/>
+        </w:rPr>
+      </w:pPr>
+      <w:r>
+        <w:rPr>
+          <w:lang w:val="es-MX"/>
+        </w:rPr>
+        <w:t xml:space="preserve">Con el porcentaje (%) podemos tener tamaños relativos y adecuados según la pantalla que despliegue la información, mientras que los pixeles nos sirven para que ciertos elementos tengan siempre tamaños precisos, sin importar la pantalla. </w:t>
+      </w:r>
+    </w:p>
+    <w:p>
+      <w:pPr>
+        <w:rPr>
+          <w:b/>
+          <w:bCs/>
+          <w:lang w:val="es-MX"/>
+        </w:rPr>
+      </w:pPr>
+    </w:p>
+    <w:p>
+      <w:pPr>
+        <w:rPr>
           <w:b/>
           <w:bCs/>
           <w:lang w:val="es-MX"/>
@@ -122,7 +567,239 @@
         <w:t>¿Por qué el uso de una versión minimizada del CSS mejora el rendimiento del sitio?</w:t>
       </w:r>
     </w:p>
+    <w:p>
+      <w:pPr>
+        <w:rPr>
+          <w:lang w:val="es-MX"/>
+        </w:rPr>
+      </w:pPr>
+      <w:r>
+        <w:rPr>
+          <w:lang w:val="es-MX"/>
+        </w:rPr>
+        <w:t>Utilizar una versión minimizada de un archivo .</w:t>
+      </w:r>
+      <w:proofErr w:type="spellStart"/>
+      <w:r>
+        <w:rPr>
+          <w:lang w:val="es-MX"/>
+        </w:rPr>
+        <w:t>css</w:t>
+      </w:r>
+      <w:proofErr w:type="spellEnd"/>
+      <w:r>
+        <w:rPr>
+          <w:lang w:val="es-MX"/>
+        </w:rPr>
+        <w:t xml:space="preserve"> significa que este pasó por un proceso donde los espacios innecesarios y caracteres fueron eliminados. Esto optimiza el código y permite que el tiempo que toma el sistema para leer el archivo disminuya, pues entre menos caracteres tenga que leer, menos tiempo toma, además de reducir el tráfico en la red.  </w:t>
+      </w:r>
+    </w:p>
+    <w:p>
+      <w:pPr>
+        <w:rPr>
+          <w:lang w:val="es-MX"/>
+        </w:rPr>
+      </w:pPr>
+    </w:p>
+    <w:p>
+      <w:pPr>
+        <w:rPr>
+          <w:b/>
+          <w:bCs/>
+          <w:lang w:val="es-MX"/>
+        </w:rPr>
+      </w:pPr>
+    </w:p>
+    <w:p>
+      <w:pPr>
+        <w:rPr>
+          <w:b/>
+          <w:bCs/>
+          <w:lang w:val="es-MX"/>
+        </w:rPr>
+      </w:pPr>
+    </w:p>
+    <w:p>
+      <w:pPr>
+        <w:rPr>
+          <w:b/>
+          <w:bCs/>
+          <w:lang w:val="es-MX"/>
+        </w:rPr>
+      </w:pPr>
+    </w:p>
+    <w:p>
+      <w:pPr>
+        <w:rPr>
+          <w:b/>
+          <w:bCs/>
+          <w:lang w:val="es-MX"/>
+        </w:rPr>
+      </w:pPr>
+    </w:p>
+    <w:p>
+      <w:pPr>
+        <w:rPr>
+          <w:b/>
+          <w:bCs/>
+          <w:lang w:val="es-MX"/>
+        </w:rPr>
+      </w:pPr>
+    </w:p>
+    <w:p>
+      <w:pPr>
+        <w:rPr>
+          <w:b/>
+          <w:bCs/>
+          <w:lang w:val="es-MX"/>
+        </w:rPr>
+      </w:pPr>
+    </w:p>
+    <w:p>
+      <w:pPr>
+        <w:rPr>
+          <w:b/>
+          <w:bCs/>
+          <w:lang w:val="es-MX"/>
+        </w:rPr>
+      </w:pPr>
+    </w:p>
+    <w:p>
+      <w:pPr>
+        <w:rPr>
+          <w:b/>
+          <w:bCs/>
+          <w:lang w:val="es-MX"/>
+        </w:rPr>
+      </w:pPr>
+    </w:p>
+    <w:p>
+      <w:pPr>
+        <w:rPr>
+          <w:b/>
+          <w:bCs/>
+          <w:lang w:val="es-MX"/>
+        </w:rPr>
+      </w:pPr>
+    </w:p>
+    <w:p>
+      <w:pPr>
+        <w:rPr>
+          <w:b/>
+          <w:bCs/>
+          <w:lang w:val="es-MX"/>
+        </w:rPr>
+      </w:pPr>
+    </w:p>
+    <w:p>
+      <w:pPr>
+        <w:jc w:val="center"/>
+        <w:rPr>
+          <w:b/>
+          <w:bCs/>
+          <w:lang w:val="es-MX"/>
+        </w:rPr>
+      </w:pPr>
+      <w:r>
+        <w:rPr>
+          <w:b/>
+          <w:bCs/>
+          <w:lang w:val="es-MX"/>
+        </w:rPr>
+        <w:t>Referencias</w:t>
+      </w:r>
+    </w:p>
+    <w:p>
+      <w:pPr>
+        <w:rPr>
+          <w:lang w:val="es-MX"/>
+        </w:rPr>
+      </w:pPr>
+      <w:r>
+        <w:rPr>
+          <w:lang w:val="es-MX"/>
+        </w:rPr>
+        <w:t xml:space="preserve">César </w:t>
+      </w:r>
+      <w:proofErr w:type="spellStart"/>
+      <w:r>
+        <w:rPr>
+          <w:lang w:val="es-MX"/>
+        </w:rPr>
+        <w:t>Krall</w:t>
+      </w:r>
+      <w:proofErr w:type="spellEnd"/>
+      <w:r>
+        <w:rPr>
+          <w:lang w:val="es-MX"/>
+        </w:rPr>
+        <w:t xml:space="preserve">. (2021). Unidades de medida CSS relativas o absolutas. in, cm, mm, pt, pc, pixel </w:t>
+      </w:r>
+      <w:proofErr w:type="spellStart"/>
+      <w:r>
+        <w:rPr>
+          <w:lang w:val="es-MX"/>
+        </w:rPr>
+        <w:t>px</w:t>
+      </w:r>
+      <w:proofErr w:type="spellEnd"/>
+      <w:r>
+        <w:rPr>
+          <w:lang w:val="es-MX"/>
+        </w:rPr>
+        <w:t>, porcentaje, em, ex (CU01024D). Aprenderaprogramar.com. https://www.aprenderaprogramar.com/index.php?option=com_content&amp;view=article&amp;id=728:unidades-de-medida-css-relativas-o-absolutas-in-cm-mm-pt-pc-pixel-px-porcentaje-em-ex-cu01024d&amp;catid=75&amp;Itemid=203</w:t>
+      </w:r>
+    </w:p>
+    <w:p/>
+    <w:p>
+      <w:r>
+        <w:t>Responsive images - Learn web development | MDN. (2021, February 9). Mozilla.org. https://developer.mozilla.org/en-US/docs/Learn/HTML/Multimedia_and_embedding/Responsive_images</w:t>
+      </w:r>
+    </w:p>
+    <w:p/>
+    <w:p>
+      <w:r>
+        <w:t xml:space="preserve">The complete best practices for minifying CSS - </w:t>
+      </w:r>
+      <w:proofErr w:type="spellStart"/>
+      <w:r>
+        <w:t>LogRocket</w:t>
+      </w:r>
+      <w:proofErr w:type="spellEnd"/>
+      <w:r>
+        <w:t xml:space="preserve"> Blog. (2019, July 12). </w:t>
+      </w:r>
+      <w:proofErr w:type="spellStart"/>
+      <w:r>
+        <w:t>LogRocket</w:t>
+      </w:r>
+      <w:proofErr w:type="spellEnd"/>
+      <w:r>
+        <w:t xml:space="preserve"> Blog. https://blog.logrocket.com/the-complete-best-practices-for-minifying-css/#:~:text=Why%20minify%20CSS%3F,blocking%20resource%20on%20the%20web.</w:t>
+      </w:r>
+    </w:p>
+    <w:p/>
+    <w:p>
+      <w:r>
+        <w:t>When Using !important is The Right Choice | CSS-Tricks. (2011, May 22). CSS-Tricks. https://css-tricks.com/when-using-important-is-the-right-choice/</w:t>
+      </w:r>
+    </w:p>
+    <w:p/>
+    <w:p>
+      <w:pPr>
+        <w:rPr>
+          <w:lang w:val="es-MX"/>
+        </w:rPr>
+      </w:pPr>
+      <w:r>
+        <w:rPr>
+          <w:lang w:val="es-MX"/>
+        </w:rPr>
+        <w:t>‌</w:t>
+      </w:r>
+    </w:p>
     <w:sectPr>
+      <w:headerReference w:type="default" r:id="rId6"/>
       <w:pgSz w:w="12240" w:h="15840"/>
       <w:pgMar w:top="1417" w:right="1701" w:bottom="1417" w:left="1701" w:header="708" w:footer="708" w:gutter="0"/>
       <w:cols w:space="708"/>
@@ -130,6 +807,89 @@
     </w:sectPr>
   </w:body>
 </w:document>
+</file>
+
+<file path=word/endnotes.xml><?xml version="1.0" encoding="utf-8"?>
+<w:endnotes xmlns:wpc="http://schemas.microsoft.com/office/word/2010/wordprocessingCanvas" xmlns:cx="http://schemas.microsoft.com/office/drawing/2014/chartex" xmlns:cx1="http://schemas.microsoft.com/office/drawing/2015/9/8/chartex" xmlns:cx2="http://schemas.microsoft.com/office/drawing/2015/10/21/chartex" xmlns:cx3="http://schemas.microsoft.com/office/drawing/2016/5/9/chartex" xmlns:cx4="http://schemas.microsoft.com/office/drawing/2016/5/10/chartex" xmlns:cx5="http://schemas.microsoft.com/office/drawing/2016/5/11/chartex" xmlns:cx6="http://schemas.microsoft.com/office/drawing/2016/5/12/chartex" xmlns:cx7="http://schemas.microsoft.com/office/drawing/2016/5/13/chartex" xmlns:cx8="http://schemas.microsoft.com/office/drawing/2016/5/14/chartex" xmlns:mc="http://schemas.openxmlformats.org/markup-compatibility/2006" xmlns:aink="http://schemas.microsoft.com/office/drawing/2016/ink" xmlns:am3d="http://schemas.microsoft.com/office/drawing/2017/model3d" xmlns:o="urn:schemas-microsoft-com:office:office" xmlns:r="http://schemas.openxmlformats.org/officeDocument/2006/relationships" xmlns:m="http://schemas.openxmlformats.org/officeDocument/2006/math" xmlns:v="urn:schemas-microsoft-com:vml" xmlns:wp14="http://schemas.microsoft.com/office/word/2010/wordprocessingDrawing" xmlns:wp="http://schemas.openxmlformats.org/drawingml/2006/wordprocessingDrawing" xmlns:w10="urn:schemas-microsoft-com:office:word" xmlns:w="http://schemas.openxmlformats.org/wordprocessingml/2006/main" xmlns:w14="http://schemas.microsoft.com/office/word/2010/wordml" xmlns:w15="http://schemas.microsoft.com/office/word/2012/wordml" xmlns:w16cex="http://schemas.microsoft.com/office/word/2018/wordml/cex" xmlns:w16cid="http://schemas.microsoft.com/office/word/2016/wordml/cid" xmlns:w16="http://schemas.microsoft.com/office/word/2018/wordml" xmlns:w16se="http://schemas.microsoft.com/office/word/2015/wordml/symex" xmlns:wpg="http://schemas.microsoft.com/office/word/2010/wordprocessingGroup" xmlns:wpi="http://schemas.microsoft.com/office/word/2010/wordprocessingInk" xmlns:wne="http://schemas.microsoft.com/office/word/2006/wordml" xmlns:wps="http://schemas.microsoft.com/office/word/2010/wordprocessingShape" mc:Ignorable="w14 w15 w16se w16cid w16 w16cex wp14">
+  <w:endnote w:type="separator" w:id="-1">
+    <w:p>
+      <w:pPr>
+        <w:spacing w:after="0" w:line="240" w:lineRule="auto"/>
+      </w:pPr>
+      <w:r>
+        <w:separator/>
+      </w:r>
+    </w:p>
+  </w:endnote>
+  <w:endnote w:type="continuationSeparator" w:id="0">
+    <w:p>
+      <w:pPr>
+        <w:spacing w:after="0" w:line="240" w:lineRule="auto"/>
+      </w:pPr>
+      <w:r>
+        <w:continuationSeparator/>
+      </w:r>
+    </w:p>
+  </w:endnote>
+</w:endnotes>
+</file>
+
+<file path=word/footnotes.xml><?xml version="1.0" encoding="utf-8"?>
+<w:footnotes xmlns:wpc="http://schemas.microsoft.com/office/word/2010/wordprocessingCanvas" xmlns:cx="http://schemas.microsoft.com/office/drawing/2014/chartex" xmlns:cx1="http://schemas.microsoft.com/office/drawing/2015/9/8/chartex" xmlns:cx2="http://schemas.microsoft.com/office/drawing/2015/10/21/chartex" xmlns:cx3="http://schemas.microsoft.com/office/drawing/2016/5/9/chartex" xmlns:cx4="http://schemas.microsoft.com/office/drawing/2016/5/10/chartex" xmlns:cx5="http://schemas.microsoft.com/office/drawing/2016/5/11/chartex" xmlns:cx6="http://schemas.microsoft.com/office/drawing/2016/5/12/chartex" xmlns:cx7="http://schemas.microsoft.com/office/drawing/2016/5/13/chartex" xmlns:cx8="http://schemas.microsoft.com/office/drawing/2016/5/14/chartex" xmlns:mc="http://schemas.openxmlformats.org/markup-compatibility/2006" xmlns:aink="http://schemas.microsoft.com/office/drawing/2016/ink" xmlns:am3d="http://schemas.microsoft.com/office/drawing/2017/model3d" xmlns:o="urn:schemas-microsoft-com:office:office" xmlns:r="http://schemas.openxmlformats.org/officeDocument/2006/relationships" xmlns:m="http://schemas.openxmlformats.org/officeDocument/2006/math" xmlns:v="urn:schemas-microsoft-com:vml" xmlns:wp14="http://schemas.microsoft.com/office/word/2010/wordprocessingDrawing" xmlns:wp="http://schemas.openxmlformats.org/drawingml/2006/wordprocessingDrawing" xmlns:w10="urn:schemas-microsoft-com:office:word" xmlns:w="http://schemas.openxmlformats.org/wordprocessingml/2006/main" xmlns:w14="http://schemas.microsoft.com/office/word/2010/wordml" xmlns:w15="http://schemas.microsoft.com/office/word/2012/wordml" xmlns:w16cex="http://schemas.microsoft.com/office/word/2018/wordml/cex" xmlns:w16cid="http://schemas.microsoft.com/office/word/2016/wordml/cid" xmlns:w16="http://schemas.microsoft.com/office/word/2018/wordml" xmlns:w16se="http://schemas.microsoft.com/office/word/2015/wordml/symex" xmlns:wpg="http://schemas.microsoft.com/office/word/2010/wordprocessingGroup" xmlns:wpi="http://schemas.microsoft.com/office/word/2010/wordprocessingInk" xmlns:wne="http://schemas.microsoft.com/office/word/2006/wordml" xmlns:wps="http://schemas.microsoft.com/office/word/2010/wordprocessingShape" mc:Ignorable="w14 w15 w16se w16cid w16 w16cex wp14">
+  <w:footnote w:type="separator" w:id="-1">
+    <w:p>
+      <w:pPr>
+        <w:spacing w:after="0" w:line="240" w:lineRule="auto"/>
+      </w:pPr>
+      <w:r>
+        <w:separator/>
+      </w:r>
+    </w:p>
+  </w:footnote>
+  <w:footnote w:type="continuationSeparator" w:id="0">
+    <w:p>
+      <w:pPr>
+        <w:spacing w:after="0" w:line="240" w:lineRule="auto"/>
+      </w:pPr>
+      <w:r>
+        <w:continuationSeparator/>
+      </w:r>
+    </w:p>
+  </w:footnote>
+</w:footnotes>
+</file>
+
+<file path=word/header1.xml><?xml version="1.0" encoding="utf-8"?>
+<w:hdr xmlns:wpc="http://schemas.microsoft.com/office/word/2010/wordprocessingCanvas" xmlns:cx="http://schemas.microsoft.com/office/drawing/2014/chartex" xmlns:cx1="http://schemas.microsoft.com/office/drawing/2015/9/8/chartex" xmlns:cx2="http://schemas.microsoft.com/office/drawing/2015/10/21/chartex" xmlns:cx3="http://schemas.microsoft.com/office/drawing/2016/5/9/chartex" xmlns:cx4="http://schemas.microsoft.com/office/drawing/2016/5/10/chartex" xmlns:cx5="http://schemas.microsoft.com/office/drawing/2016/5/11/chartex" xmlns:cx6="http://schemas.microsoft.com/office/drawing/2016/5/12/chartex" xmlns:cx7="http://schemas.microsoft.com/office/drawing/2016/5/13/chartex" xmlns:cx8="http://schemas.microsoft.com/office/drawing/2016/5/14/chartex" xmlns:mc="http://schemas.openxmlformats.org/markup-compatibility/2006" xmlns:aink="http://schemas.microsoft.com/office/drawing/2016/ink" xmlns:am3d="http://schemas.microsoft.com/office/drawing/2017/model3d" xmlns:o="urn:schemas-microsoft-com:office:office" xmlns:r="http://schemas.openxmlformats.org/officeDocument/2006/relationships" xmlns:m="http://schemas.openxmlformats.org/officeDocument/2006/math" xmlns:v="urn:schemas-microsoft-com:vml" xmlns:wp14="http://schemas.microsoft.com/office/word/2010/wordprocessingDrawing" xmlns:wp="http://schemas.openxmlformats.org/drawingml/2006/wordprocessingDrawing" xmlns:w10="urn:schemas-microsoft-com:office:word" xmlns:w="http://schemas.openxmlformats.org/wordprocessingml/2006/main" xmlns:w14="http://schemas.microsoft.com/office/word/2010/wordml" xmlns:w15="http://schemas.microsoft.com/office/word/2012/wordml" xmlns:w16cex="http://schemas.microsoft.com/office/word/2018/wordml/cex" xmlns:w16cid="http://schemas.microsoft.com/office/word/2016/wordml/cid" xmlns:w16="http://schemas.microsoft.com/office/word/2018/wordml" xmlns:w16se="http://schemas.microsoft.com/office/word/2015/wordml/symex" xmlns:wpg="http://schemas.microsoft.com/office/word/2010/wordprocessingGroup" xmlns:wpi="http://schemas.microsoft.com/office/word/2010/wordprocessingInk" xmlns:wne="http://schemas.microsoft.com/office/word/2006/wordml" xmlns:wps="http://schemas.microsoft.com/office/word/2010/wordprocessingShape" mc:Ignorable="w14 w15 w16se w16cid w16 w16cex wp14">
+  <w:p>
+    <w:pPr>
+      <w:pStyle w:val="Encabezado"/>
+      <w:rPr>
+        <w:lang w:val="es-MX"/>
+      </w:rPr>
+    </w:pPr>
+    <w:r>
+      <w:rPr>
+        <w:lang w:val="es-MX"/>
+      </w:rPr>
+      <w:t xml:space="preserve">Rafael Hinojosa López </w:t>
+    </w:r>
+  </w:p>
+  <w:p>
+    <w:pPr>
+      <w:pStyle w:val="Encabezado"/>
+      <w:rPr>
+        <w:lang w:val="es-MX"/>
+      </w:rPr>
+    </w:pPr>
+    <w:r>
+      <w:rPr>
+        <w:lang w:val="es-MX"/>
+      </w:rPr>
+      <w:t>A01705777</w:t>
+    </w:r>
+  </w:p>
+</w:hdr>
 </file>
 
 <file path=word/styles.xml><?xml version="1.0" encoding="utf-8"?>
@@ -562,6 +1322,56 @@
     <w:semiHidden/>
     <w:unhideWhenUsed/>
   </w:style>
+  <w:style w:type="paragraph" w:styleId="Encabezado">
+    <w:name w:val="header"/>
+    <w:basedOn w:val="Normal"/>
+    <w:link w:val="EncabezadoCar"/>
+    <w:uiPriority w:val="99"/>
+    <w:unhideWhenUsed/>
+    <w:rsid w:val="000C7CEC"/>
+    <w:pPr>
+      <w:tabs>
+        <w:tab w:val="center" w:pos="4419"/>
+        <w:tab w:val="right" w:pos="8838"/>
+      </w:tabs>
+      <w:spacing w:after="0" w:line="240" w:lineRule="auto"/>
+    </w:pPr>
+  </w:style>
+  <w:style w:type="character" w:customStyle="1" w:styleId="EncabezadoCar">
+    <w:name w:val="Encabezado Car"/>
+    <w:basedOn w:val="Fuentedeprrafopredeter"/>
+    <w:link w:val="Encabezado"/>
+    <w:uiPriority w:val="99"/>
+    <w:rsid w:val="000C7CEC"/>
+    <w:rPr>
+      <w:lang w:val="en-US"/>
+    </w:rPr>
+  </w:style>
+  <w:style w:type="paragraph" w:styleId="Piedepgina">
+    <w:name w:val="footer"/>
+    <w:basedOn w:val="Normal"/>
+    <w:link w:val="PiedepginaCar"/>
+    <w:uiPriority w:val="99"/>
+    <w:unhideWhenUsed/>
+    <w:rsid w:val="000C7CEC"/>
+    <w:pPr>
+      <w:tabs>
+        <w:tab w:val="center" w:pos="4419"/>
+        <w:tab w:val="right" w:pos="8838"/>
+      </w:tabs>
+      <w:spacing w:after="0" w:line="240" w:lineRule="auto"/>
+    </w:pPr>
+  </w:style>
+  <w:style w:type="character" w:customStyle="1" w:styleId="PiedepginaCar">
+    <w:name w:val="Pie de página Car"/>
+    <w:basedOn w:val="Fuentedeprrafopredeter"/>
+    <w:link w:val="Piedepgina"/>
+    <w:uiPriority w:val="99"/>
+    <w:rsid w:val="000C7CEC"/>
+    <w:rPr>
+      <w:lang w:val="en-US"/>
+    </w:rPr>
+  </w:style>
 </w:styles>
 </file>
 

</xml_diff>